<commit_message>
cleaned eBird demographics fig/table
</commit_message>
<xml_diff>
--- a/docs/funding/IonE/statement_of_intent.docx
+++ b/docs/funding/IonE/statement_of_intent.docx
@@ -1,6 +1,6 @@
 
 <file path=word/document.xml><?xml version="1.0" encoding="utf-8"?>
-<w:document xmlns:wpc="http://schemas.microsoft.com/office/word/2010/wordprocessingCanvas" xmlns:cx="http://schemas.microsoft.com/office/drawing/2014/chartex" xmlns:cx1="http://schemas.microsoft.com/office/drawing/2015/9/8/chartex" xmlns:cx2="http://schemas.microsoft.com/office/drawing/2015/10/21/chartex" xmlns:cx3="http://schemas.microsoft.com/office/drawing/2016/5/9/chartex" xmlns:cx4="http://schemas.microsoft.com/office/drawing/2016/5/10/chartex" xmlns:cx5="http://schemas.microsoft.com/office/drawing/2016/5/11/chartex" xmlns:cx6="http://schemas.microsoft.com/office/drawing/2016/5/12/chartex" xmlns:cx7="http://schemas.microsoft.com/office/drawing/2016/5/13/chartex" xmlns:cx8="http://schemas.microsoft.com/office/drawing/2016/5/14/chartex" xmlns:mc="http://schemas.openxmlformats.org/markup-compatibility/2006" xmlns:aink="http://schemas.microsoft.com/office/drawing/2016/ink" xmlns:am3d="http://schemas.microsoft.com/office/drawing/2017/model3d" xmlns:o="urn:schemas-microsoft-com:office:office" xmlns:oel="http://schemas.microsoft.com/office/2019/extlst" xmlns:r="http://schemas.openxmlformats.org/officeDocument/2006/relationships" xmlns:m="http://schemas.openxmlformats.org/officeDocument/2006/math" xmlns:v="urn:schemas-microsoft-com:vml" xmlns:wp14="http://schemas.microsoft.com/office/word/2010/wordprocessingDrawing" xmlns:wp="http://schemas.openxmlformats.org/drawingml/2006/wordprocessingDrawing" xmlns:w10="urn:schemas-microsoft-com:office:word" xmlns:w="http://schemas.openxmlformats.org/wordprocessingml/2006/main" xmlns:w14="http://schemas.microsoft.com/office/word/2010/wordml" xmlns:w15="http://schemas.microsoft.com/office/word/2012/wordml" xmlns:w16cex="http://schemas.microsoft.com/office/word/2018/wordml/cex" xmlns:w16cid="http://schemas.microsoft.com/office/word/2016/wordml/cid" xmlns:w16="http://schemas.microsoft.com/office/word/2018/wordml" xmlns:w16sdtdh="http://schemas.microsoft.com/office/word/2020/wordml/sdtdatahash" xmlns:w16se="http://schemas.microsoft.com/office/word/2015/wordml/symex" xmlns:wpg="http://schemas.microsoft.com/office/word/2010/wordprocessingGroup" xmlns:wpi="http://schemas.microsoft.com/office/word/2010/wordprocessingInk" xmlns:wne="http://schemas.microsoft.com/office/word/2006/wordml" xmlns:wps="http://schemas.microsoft.com/office/word/2010/wordprocessingShape" mc:Ignorable="w14 w15 w16se w16cid w16 w16cex w16sdtdh wp14">
+<w:document xmlns:wpc="http://schemas.microsoft.com/office/word/2010/wordprocessingCanvas" xmlns:cx="http://schemas.microsoft.com/office/drawing/2014/chartex" xmlns:cx1="http://schemas.microsoft.com/office/drawing/2015/9/8/chartex" xmlns:cx2="http://schemas.microsoft.com/office/drawing/2015/10/21/chartex" xmlns:cx3="http://schemas.microsoft.com/office/drawing/2016/5/9/chartex" xmlns:cx4="http://schemas.microsoft.com/office/drawing/2016/5/10/chartex" xmlns:cx5="http://schemas.microsoft.com/office/drawing/2016/5/11/chartex" xmlns:cx6="http://schemas.microsoft.com/office/drawing/2016/5/12/chartex" xmlns:cx7="http://schemas.microsoft.com/office/drawing/2016/5/13/chartex" xmlns:cx8="http://schemas.microsoft.com/office/drawing/2016/5/14/chartex" xmlns:mc="http://schemas.openxmlformats.org/markup-compatibility/2006" xmlns:aink="http://schemas.microsoft.com/office/drawing/2016/ink" xmlns:am3d="http://schemas.microsoft.com/office/drawing/2017/model3d" xmlns:o="urn:schemas-microsoft-com:office:office" xmlns:oel="http://schemas.microsoft.com/office/2019/extlst" xmlns:r="http://schemas.openxmlformats.org/officeDocument/2006/relationships" xmlns:m="http://schemas.openxmlformats.org/officeDocument/2006/math" xmlns:v="urn:schemas-microsoft-com:vml" xmlns:wp14="http://schemas.microsoft.com/office/word/2010/wordprocessingDrawing" xmlns:wp="http://schemas.openxmlformats.org/drawingml/2006/wordprocessingDrawing" xmlns:w10="urn:schemas-microsoft-com:office:word" xmlns:w="http://schemas.openxmlformats.org/wordprocessingml/2006/main" xmlns:w14="http://schemas.microsoft.com/office/word/2010/wordml" xmlns:w15="http://schemas.microsoft.com/office/word/2012/wordml" xmlns:w16cex="http://schemas.microsoft.com/office/word/2018/wordml/cex" xmlns:w16cid="http://schemas.microsoft.com/office/word/2016/wordml/cid" xmlns:w16="http://schemas.microsoft.com/office/word/2018/wordml" xmlns:w16du="http://schemas.microsoft.com/office/word/2023/wordml/word16du" xmlns:w16sdtdh="http://schemas.microsoft.com/office/word/2020/wordml/sdtdatahash" xmlns:w16sdtfl="http://schemas.microsoft.com/office/word/2024/wordml/sdtformatlock" xmlns:w16se="http://schemas.microsoft.com/office/word/2015/wordml/symex" xmlns:wpg="http://schemas.microsoft.com/office/word/2010/wordprocessingGroup" xmlns:wpi="http://schemas.microsoft.com/office/word/2010/wordprocessingInk" xmlns:wne="http://schemas.microsoft.com/office/word/2006/wordml" xmlns:wps="http://schemas.microsoft.com/office/word/2010/wordprocessingShape" mc:Ignorable="w14 w15 w16se w16cid w16 w16cex w16sdtdh w16sdtfl w16du wp14">
   <w:body>
     <w:p>
       <w:pPr>
@@ -233,6 +233,35 @@
       <w:proofErr w:type="spellEnd"/>
       <w:r>
         <w:t xml:space="preserve"> TEEMS alongside community partners from [INSERT] can then use this metric to evaluate the ecological feasibility of economic development initiatives in Minnesota and beyond. </w:t>
+      </w:r>
+    </w:p>
+    <w:p>
+      <w:pPr>
+        <w:pStyle w:val="NormalWeb"/>
+      </w:pPr>
+    </w:p>
+    <w:p>
+      <w:pPr>
+        <w:pStyle w:val="NormalWeb"/>
+      </w:pPr>
+      <w:r>
+        <w:t xml:space="preserve">A major barrier to sustainable development is the difficulty of quantifying biodiversity loss in economic terms. Valuing species is crucial for understanding the human welfare impacts of ecological degradation. Our project addresses this gap by estimating the recreational value of biodiversity in India, a global biodiversity hotspot. Using over 3 million birdwatching trips from a popular mobile app, we will apply advances in travel cost modeling to reveal the implicit price people are willing to pay to experience biodiversity. Though based at the University of Minnesota, our team is part of </w:t>
+      </w:r>
+      <w:proofErr w:type="spellStart"/>
+      <w:r>
+        <w:t>NatCap</w:t>
+      </w:r>
+      <w:proofErr w:type="spellEnd"/>
+      <w:r>
+        <w:t xml:space="preserve"> TEEMS, a global, interdisciplinary network of economists, ecologists, and remote sensing scientists. The outcome will be a practical, replicable tool for biodiversity valuation---one that can also guide conservation efforts locally in Minnesota. This project supports the </w:t>
+      </w:r>
+      <w:proofErr w:type="spellStart"/>
+      <w:r>
+        <w:t>IonE</w:t>
+      </w:r>
+      <w:proofErr w:type="spellEnd"/>
+      <w:r>
+        <w:t xml:space="preserve"> impact goal of building a sustainable future by developing new methods to measure and value natural capital.</w:t>
       </w:r>
     </w:p>
     <w:sectPr>
@@ -246,7 +275,7 @@
 </file>
 
 <file path=word/styles.xml><?xml version="1.0" encoding="utf-8"?>
-<w:styles xmlns:mc="http://schemas.openxmlformats.org/markup-compatibility/2006" xmlns:r="http://schemas.openxmlformats.org/officeDocument/2006/relationships" xmlns:w="http://schemas.openxmlformats.org/wordprocessingml/2006/main" xmlns:w14="http://schemas.microsoft.com/office/word/2010/wordml" xmlns:w15="http://schemas.microsoft.com/office/word/2012/wordml" xmlns:w16cex="http://schemas.microsoft.com/office/word/2018/wordml/cex" xmlns:w16cid="http://schemas.microsoft.com/office/word/2016/wordml/cid" xmlns:w16="http://schemas.microsoft.com/office/word/2018/wordml" xmlns:w16sdtdh="http://schemas.microsoft.com/office/word/2020/wordml/sdtdatahash" xmlns:w16se="http://schemas.microsoft.com/office/word/2015/wordml/symex" mc:Ignorable="w14 w15 w16se w16cid w16 w16cex w16sdtdh">
+<w:styles xmlns:mc="http://schemas.openxmlformats.org/markup-compatibility/2006" xmlns:r="http://schemas.openxmlformats.org/officeDocument/2006/relationships" xmlns:w="http://schemas.openxmlformats.org/wordprocessingml/2006/main" xmlns:w14="http://schemas.microsoft.com/office/word/2010/wordml" xmlns:w15="http://schemas.microsoft.com/office/word/2012/wordml" xmlns:w16cex="http://schemas.microsoft.com/office/word/2018/wordml/cex" xmlns:w16cid="http://schemas.microsoft.com/office/word/2016/wordml/cid" xmlns:w16="http://schemas.microsoft.com/office/word/2018/wordml" xmlns:w16du="http://schemas.microsoft.com/office/word/2023/wordml/word16du" xmlns:w16sdtdh="http://schemas.microsoft.com/office/word/2020/wordml/sdtdatahash" xmlns:w16sdtfl="http://schemas.microsoft.com/office/word/2024/wordml/sdtformatlock" xmlns:w16se="http://schemas.microsoft.com/office/word/2015/wordml/symex" mc:Ignorable="w14 w15 w16se w16cid w16 w16cex w16sdtdh w16sdtfl w16du">
   <w:docDefaults>
     <w:rPrDefault>
       <w:rPr>

</xml_diff>